<commit_message>
update to dtd and css for create_permutations
</commit_message>
<xml_diff>
--- a/Rule Assistant/Rule assistant XML spec.docx
+++ b/Rule Assistant/Rule assistant XML spec.docx
@@ -1,6 +1,6 @@
 
 <file path=word/document.xml><?xml version="1.0" encoding="utf-8"?>
-<w:document xmlns:wpc="http://schemas.microsoft.com/office/word/2010/wordprocessingCanvas" xmlns:cx="http://schemas.microsoft.com/office/drawing/2014/chartex" xmlns:cx1="http://schemas.microsoft.com/office/drawing/2015/9/8/chartex" xmlns:cx2="http://schemas.microsoft.com/office/drawing/2015/10/21/chartex" xmlns:cx3="http://schemas.microsoft.com/office/drawing/2016/5/9/chartex" xmlns:cx4="http://schemas.microsoft.com/office/drawing/2016/5/10/chartex" xmlns:cx5="http://schemas.microsoft.com/office/drawing/2016/5/11/chartex" xmlns:cx6="http://schemas.microsoft.com/office/drawing/2016/5/12/chartex" xmlns:cx7="http://schemas.microsoft.com/office/drawing/2016/5/13/chartex" xmlns:cx8="http://schemas.microsoft.com/office/drawing/2016/5/14/chartex" xmlns:mc="http://schemas.openxmlformats.org/markup-compatibility/2006" xmlns:aink="http://schemas.microsoft.com/office/drawing/2016/ink" xmlns:am3d="http://schemas.microsoft.com/office/drawing/2017/model3d" xmlns:o="urn:schemas-microsoft-com:office:office" xmlns:oel="http://schemas.microsoft.com/office/2019/extlst" xmlns:r="http://schemas.openxmlformats.org/officeDocument/2006/relationships" xmlns:m="http://schemas.openxmlformats.org/officeDocument/2006/math" xmlns:v="urn:schemas-microsoft-com:vml" xmlns:wp14="http://schemas.microsoft.com/office/word/2010/wordprocessingDrawing" xmlns:wp="http://schemas.openxmlformats.org/drawingml/2006/wordprocessingDrawing" xmlns:w10="urn:schemas-microsoft-com:office:word" xmlns:w="http://schemas.openxmlformats.org/wordprocessingml/2006/main" xmlns:w14="http://schemas.microsoft.com/office/word/2010/wordml" xmlns:w15="http://schemas.microsoft.com/office/word/2012/wordml" xmlns:w16cex="http://schemas.microsoft.com/office/word/2018/wordml/cex" xmlns:w16cid="http://schemas.microsoft.com/office/word/2016/wordml/cid" xmlns:w16="http://schemas.microsoft.com/office/word/2018/wordml" xmlns:w16sdtdh="http://schemas.microsoft.com/office/word/2020/wordml/sdtdatahash" xmlns:w16se="http://schemas.microsoft.com/office/word/2015/wordml/symex" xmlns:wpg="http://schemas.microsoft.com/office/word/2010/wordprocessingGroup" xmlns:wpi="http://schemas.microsoft.com/office/word/2010/wordprocessingInk" xmlns:wne="http://schemas.microsoft.com/office/word/2006/wordml" xmlns:wps="http://schemas.microsoft.com/office/word/2010/wordprocessingShape" mc:Ignorable="w14 w15 w16se w16cid w16 w16cex w16sdtdh wp14">
+<w:document xmlns:wpc="http://schemas.microsoft.com/office/word/2010/wordprocessingCanvas" xmlns:cx="http://schemas.microsoft.com/office/drawing/2014/chartex" xmlns:cx1="http://schemas.microsoft.com/office/drawing/2015/9/8/chartex" xmlns:cx2="http://schemas.microsoft.com/office/drawing/2015/10/21/chartex" xmlns:cx3="http://schemas.microsoft.com/office/drawing/2016/5/9/chartex" xmlns:cx4="http://schemas.microsoft.com/office/drawing/2016/5/10/chartex" xmlns:cx5="http://schemas.microsoft.com/office/drawing/2016/5/11/chartex" xmlns:cx6="http://schemas.microsoft.com/office/drawing/2016/5/12/chartex" xmlns:cx7="http://schemas.microsoft.com/office/drawing/2016/5/13/chartex" xmlns:cx8="http://schemas.microsoft.com/office/drawing/2016/5/14/chartex" xmlns:mc="http://schemas.openxmlformats.org/markup-compatibility/2006" xmlns:aink="http://schemas.microsoft.com/office/drawing/2016/ink" xmlns:am3d="http://schemas.microsoft.com/office/drawing/2017/model3d" xmlns:o="urn:schemas-microsoft-com:office:office" xmlns:oel="http://schemas.microsoft.com/office/2019/extlst" xmlns:r="http://schemas.openxmlformats.org/officeDocument/2006/relationships" xmlns:m="http://schemas.openxmlformats.org/officeDocument/2006/math" xmlns:v="urn:schemas-microsoft-com:vml" xmlns:wp14="http://schemas.microsoft.com/office/word/2010/wordprocessingDrawing" xmlns:wp="http://schemas.openxmlformats.org/drawingml/2006/wordprocessingDrawing" xmlns:w10="urn:schemas-microsoft-com:office:word" xmlns:w="http://schemas.openxmlformats.org/wordprocessingml/2006/main" xmlns:w14="http://schemas.microsoft.com/office/word/2010/wordml" xmlns:w15="http://schemas.microsoft.com/office/word/2012/wordml" xmlns:w16cex="http://schemas.microsoft.com/office/word/2018/wordml/cex" xmlns:w16cid="http://schemas.microsoft.com/office/word/2016/wordml/cid" xmlns:w16="http://schemas.microsoft.com/office/word/2018/wordml" xmlns:w16du="http://schemas.microsoft.com/office/word/2023/wordml/word16du" xmlns:w16sdtdh="http://schemas.microsoft.com/office/word/2020/wordml/sdtdatahash" xmlns:w16se="http://schemas.microsoft.com/office/word/2015/wordml/symex" xmlns:wpg="http://schemas.microsoft.com/office/word/2010/wordprocessingGroup" xmlns:wpi="http://schemas.microsoft.com/office/word/2010/wordprocessingInk" xmlns:wne="http://schemas.microsoft.com/office/word/2006/wordml" xmlns:wps="http://schemas.microsoft.com/office/word/2010/wordprocessingShape" mc:Ignorable="w14 w15 w16se w16cid w16 w16cex w16sdtdh w16du wp14">
   <w:body>
     <w:p>
       <w:pPr>
@@ -117,6 +117,23 @@
             </w:r>
             <w:r>
               <w:t>ame</w:t>
+            </w:r>
+            <w:r>
+              <w:t xml:space="preserve">, </w:t>
+            </w:r>
+            <w:proofErr w:type="spellStart"/>
+            <w:r>
+              <w:t>create_permutations</w:t>
+            </w:r>
+            <w:proofErr w:type="spellEnd"/>
+            <w:r>
+              <w:t xml:space="preserve"> (</w:t>
+            </w:r>
+            <w:r>
+              <w:t>yes</w:t>
+            </w:r>
+            <w:r>
+              <w:t>, no)</w:t>
             </w:r>
           </w:p>
         </w:tc>
@@ -1784,7 +1801,7 @@
 </file>
 
 <file path=word/numbering.xml><?xml version="1.0" encoding="utf-8"?>
-<w:numbering xmlns:wpc="http://schemas.microsoft.com/office/word/2010/wordprocessingCanvas" xmlns:cx="http://schemas.microsoft.com/office/drawing/2014/chartex" xmlns:cx1="http://schemas.microsoft.com/office/drawing/2015/9/8/chartex" xmlns:cx2="http://schemas.microsoft.com/office/drawing/2015/10/21/chartex" xmlns:cx3="http://schemas.microsoft.com/office/drawing/2016/5/9/chartex" xmlns:cx4="http://schemas.microsoft.com/office/drawing/2016/5/10/chartex" xmlns:cx5="http://schemas.microsoft.com/office/drawing/2016/5/11/chartex" xmlns:cx6="http://schemas.microsoft.com/office/drawing/2016/5/12/chartex" xmlns:cx7="http://schemas.microsoft.com/office/drawing/2016/5/13/chartex" xmlns:cx8="http://schemas.microsoft.com/office/drawing/2016/5/14/chartex" xmlns:mc="http://schemas.openxmlformats.org/markup-compatibility/2006" xmlns:aink="http://schemas.microsoft.com/office/drawing/2016/ink" xmlns:am3d="http://schemas.microsoft.com/office/drawing/2017/model3d" xmlns:o="urn:schemas-microsoft-com:office:office" xmlns:oel="http://schemas.microsoft.com/office/2019/extlst" xmlns:r="http://schemas.openxmlformats.org/officeDocument/2006/relationships" xmlns:m="http://schemas.openxmlformats.org/officeDocument/2006/math" xmlns:v="urn:schemas-microsoft-com:vml" xmlns:wp14="http://schemas.microsoft.com/office/word/2010/wordprocessingDrawing" xmlns:wp="http://schemas.openxmlformats.org/drawingml/2006/wordprocessingDrawing" xmlns:w10="urn:schemas-microsoft-com:office:word" xmlns:w="http://schemas.openxmlformats.org/wordprocessingml/2006/main" xmlns:w14="http://schemas.microsoft.com/office/word/2010/wordml" xmlns:w15="http://schemas.microsoft.com/office/word/2012/wordml" xmlns:w16cex="http://schemas.microsoft.com/office/word/2018/wordml/cex" xmlns:w16cid="http://schemas.microsoft.com/office/word/2016/wordml/cid" xmlns:w16="http://schemas.microsoft.com/office/word/2018/wordml" xmlns:w16sdtdh="http://schemas.microsoft.com/office/word/2020/wordml/sdtdatahash" xmlns:w16se="http://schemas.microsoft.com/office/word/2015/wordml/symex" xmlns:wpg="http://schemas.microsoft.com/office/word/2010/wordprocessingGroup" xmlns:wpi="http://schemas.microsoft.com/office/word/2010/wordprocessingInk" xmlns:wne="http://schemas.microsoft.com/office/word/2006/wordml" xmlns:wps="http://schemas.microsoft.com/office/word/2010/wordprocessingShape" mc:Ignorable="w14 w15 w16se w16cid w16 w16cex w16sdtdh wp14">
+<w:numbering xmlns:wpc="http://schemas.microsoft.com/office/word/2010/wordprocessingCanvas" xmlns:cx="http://schemas.microsoft.com/office/drawing/2014/chartex" xmlns:cx1="http://schemas.microsoft.com/office/drawing/2015/9/8/chartex" xmlns:cx2="http://schemas.microsoft.com/office/drawing/2015/10/21/chartex" xmlns:cx3="http://schemas.microsoft.com/office/drawing/2016/5/9/chartex" xmlns:cx4="http://schemas.microsoft.com/office/drawing/2016/5/10/chartex" xmlns:cx5="http://schemas.microsoft.com/office/drawing/2016/5/11/chartex" xmlns:cx6="http://schemas.microsoft.com/office/drawing/2016/5/12/chartex" xmlns:cx7="http://schemas.microsoft.com/office/drawing/2016/5/13/chartex" xmlns:cx8="http://schemas.microsoft.com/office/drawing/2016/5/14/chartex" xmlns:mc="http://schemas.openxmlformats.org/markup-compatibility/2006" xmlns:aink="http://schemas.microsoft.com/office/drawing/2016/ink" xmlns:am3d="http://schemas.microsoft.com/office/drawing/2017/model3d" xmlns:o="urn:schemas-microsoft-com:office:office" xmlns:oel="http://schemas.microsoft.com/office/2019/extlst" xmlns:r="http://schemas.openxmlformats.org/officeDocument/2006/relationships" xmlns:m="http://schemas.openxmlformats.org/officeDocument/2006/math" xmlns:v="urn:schemas-microsoft-com:vml" xmlns:wp14="http://schemas.microsoft.com/office/word/2010/wordprocessingDrawing" xmlns:wp="http://schemas.openxmlformats.org/drawingml/2006/wordprocessingDrawing" xmlns:w10="urn:schemas-microsoft-com:office:word" xmlns:w="http://schemas.openxmlformats.org/wordprocessingml/2006/main" xmlns:w14="http://schemas.microsoft.com/office/word/2010/wordml" xmlns:w15="http://schemas.microsoft.com/office/word/2012/wordml" xmlns:w16cex="http://schemas.microsoft.com/office/word/2018/wordml/cex" xmlns:w16cid="http://schemas.microsoft.com/office/word/2016/wordml/cid" xmlns:w16="http://schemas.microsoft.com/office/word/2018/wordml" xmlns:w16du="http://schemas.microsoft.com/office/word/2023/wordml/word16du" xmlns:w16sdtdh="http://schemas.microsoft.com/office/word/2020/wordml/sdtdatahash" xmlns:w16se="http://schemas.microsoft.com/office/word/2015/wordml/symex" xmlns:wpg="http://schemas.microsoft.com/office/word/2010/wordprocessingGroup" xmlns:wpi="http://schemas.microsoft.com/office/word/2010/wordprocessingInk" xmlns:wne="http://schemas.microsoft.com/office/word/2006/wordml" xmlns:wps="http://schemas.microsoft.com/office/word/2010/wordprocessingShape" mc:Ignorable="w14 w15 w16se w16cid w16 w16cex w16sdtdh w16du wp14">
   <w:abstractNum w:abstractNumId="0" w15:restartNumberingAfterBreak="0">
     <w:nsid w:val="2E064FFF"/>
     <w:multiLevelType w:val="hybridMultilevel"/>
@@ -2234,7 +2251,7 @@
 </file>
 
 <file path=word/styles.xml><?xml version="1.0" encoding="utf-8"?>
-<w:styles xmlns:mc="http://schemas.openxmlformats.org/markup-compatibility/2006" xmlns:r="http://schemas.openxmlformats.org/officeDocument/2006/relationships" xmlns:w="http://schemas.openxmlformats.org/wordprocessingml/2006/main" xmlns:w14="http://schemas.microsoft.com/office/word/2010/wordml" xmlns:w15="http://schemas.microsoft.com/office/word/2012/wordml" xmlns:w16cex="http://schemas.microsoft.com/office/word/2018/wordml/cex" xmlns:w16cid="http://schemas.microsoft.com/office/word/2016/wordml/cid" xmlns:w16="http://schemas.microsoft.com/office/word/2018/wordml" xmlns:w16sdtdh="http://schemas.microsoft.com/office/word/2020/wordml/sdtdatahash" xmlns:w16se="http://schemas.microsoft.com/office/word/2015/wordml/symex" mc:Ignorable="w14 w15 w16se w16cid w16 w16cex w16sdtdh">
+<w:styles xmlns:mc="http://schemas.openxmlformats.org/markup-compatibility/2006" xmlns:r="http://schemas.openxmlformats.org/officeDocument/2006/relationships" xmlns:w="http://schemas.openxmlformats.org/wordprocessingml/2006/main" xmlns:w14="http://schemas.microsoft.com/office/word/2010/wordml" xmlns:w15="http://schemas.microsoft.com/office/word/2012/wordml" xmlns:w16cex="http://schemas.microsoft.com/office/word/2018/wordml/cex" xmlns:w16cid="http://schemas.microsoft.com/office/word/2016/wordml/cid" xmlns:w16="http://schemas.microsoft.com/office/word/2018/wordml" xmlns:w16du="http://schemas.microsoft.com/office/word/2023/wordml/word16du" xmlns:w16sdtdh="http://schemas.microsoft.com/office/word/2020/wordml/sdtdatahash" xmlns:w16se="http://schemas.microsoft.com/office/word/2015/wordml/symex" mc:Ignorable="w14 w15 w16se w16cid w16 w16cex w16sdtdh w16du">
   <w:docDefaults>
     <w:rPrDefault>
       <w:rPr>

</xml_diff>

<commit_message>
updated pic for create_all_permutations checkbox
</commit_message>
<xml_diff>
--- a/Rule Assistant/Rule assistant XML spec.docx
+++ b/Rule Assistant/Rule assistant XML spec.docx
@@ -10,7 +10,11 @@
         <w:t>Rule assistant XML specification with examples</w:t>
       </w:r>
     </w:p>
-    <w:p/>
+    <w:p>
+      <w:r>
+        <w:t>This doc has the Figma mock-ups, but the UI tool is working now.</w:t>
+      </w:r>
+    </w:p>
     <w:tbl>
       <w:tblPr>
         <w:tblStyle w:val="TableGrid"/>
@@ -90,11 +94,9 @@
             <w:tcW w:w="3596" w:type="dxa"/>
           </w:tcPr>
           <w:p>
-            <w:proofErr w:type="spellStart"/>
             <w:r>
               <w:t>FLExTransRule</w:t>
             </w:r>
-            <w:proofErr w:type="spellEnd"/>
           </w:p>
         </w:tc>
         <w:tc>
@@ -121,11 +123,9 @@
             <w:r>
               <w:t xml:space="preserve">, </w:t>
             </w:r>
-            <w:proofErr w:type="spellStart"/>
             <w:r>
               <w:t>create_permutations</w:t>
             </w:r>
-            <w:proofErr w:type="spellEnd"/>
             <w:r>
               <w:t xml:space="preserve"> (</w:t>
             </w:r>
@@ -224,23 +224,7 @@
               <w:t>t</w:t>
             </w:r>
             <w:r>
-              <w:t>ype (</w:t>
-            </w:r>
-            <w:proofErr w:type="spellStart"/>
-            <w:r>
-              <w:t>src</w:t>
-            </w:r>
-            <w:proofErr w:type="spellEnd"/>
-            <w:r>
-              <w:t xml:space="preserve"> or </w:t>
-            </w:r>
-            <w:proofErr w:type="spellStart"/>
-            <w:r>
-              <w:t>tgt</w:t>
-            </w:r>
-            <w:proofErr w:type="spellEnd"/>
-            <w:r>
-              <w:t>)</w:t>
+              <w:t>ype (src or tgt)</w:t>
             </w:r>
           </w:p>
         </w:tc>
@@ -352,15 +336,7 @@
               <w:t>m</w:t>
             </w:r>
             <w:r>
-              <w:t>atch (</w:t>
-            </w:r>
-            <w:proofErr w:type="spellStart"/>
-            <w:r>
-              <w:t>greek</w:t>
-            </w:r>
-            <w:proofErr w:type="spellEnd"/>
-            <w:r>
-              <w:t xml:space="preserve"> letter), </w:t>
+              <w:t xml:space="preserve">atch (greek letter), </w:t>
             </w:r>
             <w:r>
               <w:t>label</w:t>
@@ -519,65 +495,33 @@
         <w:ind w:left="720"/>
       </w:pPr>
       <w:r>
-        <w:t>phrase (type=</w:t>
-      </w:r>
-      <w:proofErr w:type="spellStart"/>
-      <w:r>
-        <w:t>src</w:t>
-      </w:r>
-      <w:proofErr w:type="spellEnd"/>
-      <w:r>
-        <w:t>)</w:t>
-      </w:r>
-    </w:p>
-    <w:p>
-      <w:pPr>
-        <w:ind w:left="720"/>
-      </w:pPr>
-      <w:r>
-        <w:tab/>
-        <w:t xml:space="preserve">word (id=1, </w:t>
-      </w:r>
-      <w:proofErr w:type="spellStart"/>
-      <w:r>
-        <w:t>gramcat</w:t>
-      </w:r>
-      <w:proofErr w:type="spellEnd"/>
-      <w:r>
-        <w:t>=det)</w:t>
-      </w:r>
-    </w:p>
-    <w:p>
-      <w:pPr>
-        <w:ind w:left="720"/>
-      </w:pPr>
-      <w:r>
-        <w:tab/>
-        <w:t xml:space="preserve">word (id=2, </w:t>
-      </w:r>
-      <w:proofErr w:type="spellStart"/>
-      <w:r>
-        <w:t>gramcat</w:t>
-      </w:r>
-      <w:proofErr w:type="spellEnd"/>
-      <w:r>
-        <w:t>=n)</w:t>
-      </w:r>
-    </w:p>
-    <w:p>
-      <w:pPr>
-        <w:ind w:left="720"/>
-      </w:pPr>
-      <w:r>
-        <w:t>phrase (type=</w:t>
-      </w:r>
-      <w:proofErr w:type="spellStart"/>
-      <w:r>
-        <w:t>tgt</w:t>
-      </w:r>
-      <w:proofErr w:type="spellEnd"/>
-      <w:r>
-        <w:t>)</w:t>
+        <w:t>phrase (type=src)</w:t>
+      </w:r>
+    </w:p>
+    <w:p>
+      <w:pPr>
+        <w:ind w:left="720"/>
+      </w:pPr>
+      <w:r>
+        <w:tab/>
+        <w:t>word (id=1, gramcat=det)</w:t>
+      </w:r>
+    </w:p>
+    <w:p>
+      <w:pPr>
+        <w:ind w:left="720"/>
+      </w:pPr>
+      <w:r>
+        <w:tab/>
+        <w:t>word (id=2, gramcat=n)</w:t>
+      </w:r>
+    </w:p>
+    <w:p>
+      <w:pPr>
+        <w:ind w:left="720"/>
+      </w:pPr>
+      <w:r>
+        <w:t>phrase (type=tgt)</w:t>
       </w:r>
     </w:p>
     <w:p>
@@ -778,65 +722,33 @@
         <w:ind w:left="720"/>
       </w:pPr>
       <w:r>
-        <w:t>phrase (type=</w:t>
-      </w:r>
-      <w:proofErr w:type="spellStart"/>
-      <w:r>
-        <w:t>src</w:t>
-      </w:r>
-      <w:proofErr w:type="spellEnd"/>
-      <w:r>
-        <w:t>)</w:t>
-      </w:r>
-    </w:p>
-    <w:p>
-      <w:pPr>
-        <w:ind w:left="720"/>
-      </w:pPr>
-      <w:r>
-        <w:tab/>
-        <w:t xml:space="preserve">word (id=1, </w:t>
-      </w:r>
-      <w:proofErr w:type="spellStart"/>
-      <w:r>
-        <w:t>gramcat</w:t>
-      </w:r>
-      <w:proofErr w:type="spellEnd"/>
-      <w:r>
-        <w:t>=adj)</w:t>
-      </w:r>
-    </w:p>
-    <w:p>
-      <w:pPr>
-        <w:ind w:left="720"/>
-      </w:pPr>
-      <w:r>
-        <w:tab/>
-        <w:t xml:space="preserve">word (id=2, </w:t>
-      </w:r>
-      <w:proofErr w:type="spellStart"/>
-      <w:r>
-        <w:t>gramcat</w:t>
-      </w:r>
-      <w:proofErr w:type="spellEnd"/>
-      <w:r>
-        <w:t>=n)</w:t>
-      </w:r>
-    </w:p>
-    <w:p>
-      <w:pPr>
-        <w:ind w:left="720"/>
-      </w:pPr>
-      <w:r>
-        <w:t>phrase (type=</w:t>
-      </w:r>
-      <w:proofErr w:type="spellStart"/>
-      <w:r>
-        <w:t>tgt</w:t>
-      </w:r>
-      <w:proofErr w:type="spellEnd"/>
-      <w:r>
-        <w:t>)</w:t>
+        <w:t>phrase (type=src)</w:t>
+      </w:r>
+    </w:p>
+    <w:p>
+      <w:pPr>
+        <w:ind w:left="720"/>
+      </w:pPr>
+      <w:r>
+        <w:tab/>
+        <w:t>word (id=1, gramcat=adj)</w:t>
+      </w:r>
+    </w:p>
+    <w:p>
+      <w:pPr>
+        <w:ind w:left="720"/>
+      </w:pPr>
+      <w:r>
+        <w:tab/>
+        <w:t>word (id=2, gramcat=n)</w:t>
+      </w:r>
+    </w:p>
+    <w:p>
+      <w:pPr>
+        <w:ind w:left="720"/>
+      </w:pPr>
+      <w:r>
+        <w:t>phrase (type=tgt)</w:t>
       </w:r>
     </w:p>
     <w:p>
@@ -1058,65 +970,33 @@
         <w:ind w:left="720"/>
       </w:pPr>
       <w:r>
-        <w:t>phrase (type=</w:t>
-      </w:r>
-      <w:proofErr w:type="spellStart"/>
-      <w:r>
-        <w:t>src</w:t>
-      </w:r>
-      <w:proofErr w:type="spellEnd"/>
-      <w:r>
-        <w:t>)</w:t>
-      </w:r>
-    </w:p>
-    <w:p>
-      <w:pPr>
-        <w:ind w:left="720"/>
-      </w:pPr>
-      <w:r>
-        <w:tab/>
-        <w:t xml:space="preserve">word (id=1, </w:t>
-      </w:r>
-      <w:proofErr w:type="spellStart"/>
-      <w:r>
-        <w:t>gramcat</w:t>
-      </w:r>
-      <w:proofErr w:type="spellEnd"/>
-      <w:r>
-        <w:t>=adj)</w:t>
-      </w:r>
-    </w:p>
-    <w:p>
-      <w:pPr>
-        <w:ind w:left="720"/>
-      </w:pPr>
-      <w:r>
-        <w:tab/>
-        <w:t xml:space="preserve">word (id=2, </w:t>
-      </w:r>
-      <w:proofErr w:type="spellStart"/>
-      <w:r>
-        <w:t>gramcat</w:t>
-      </w:r>
-      <w:proofErr w:type="spellEnd"/>
-      <w:r>
-        <w:t>=n)</w:t>
-      </w:r>
-    </w:p>
-    <w:p>
-      <w:pPr>
-        <w:ind w:left="720"/>
-      </w:pPr>
-      <w:r>
-        <w:t>phrase (type=</w:t>
-      </w:r>
-      <w:proofErr w:type="spellStart"/>
-      <w:r>
-        <w:t>tgt</w:t>
-      </w:r>
-      <w:proofErr w:type="spellEnd"/>
-      <w:r>
-        <w:t>)</w:t>
+        <w:t>phrase (type=src)</w:t>
+      </w:r>
+    </w:p>
+    <w:p>
+      <w:pPr>
+        <w:ind w:left="720"/>
+      </w:pPr>
+      <w:r>
+        <w:tab/>
+        <w:t>word (id=1, gramcat=adj)</w:t>
+      </w:r>
+    </w:p>
+    <w:p>
+      <w:pPr>
+        <w:ind w:left="720"/>
+      </w:pPr>
+      <w:r>
+        <w:tab/>
+        <w:t>word (id=2, gramcat=n)</w:t>
+      </w:r>
+    </w:p>
+    <w:p>
+      <w:pPr>
+        <w:ind w:left="720"/>
+      </w:pPr>
+      <w:r>
+        <w:t>phrase (type=tgt)</w:t>
       </w:r>
     </w:p>
     <w:p>
@@ -1362,10 +1242,10 @@
           <w:noProof/>
         </w:rPr>
         <w:drawing>
-          <wp:inline distT="0" distB="0" distL="0" distR="0" wp14:anchorId="6C47774A" wp14:editId="0267285C">
-            <wp:extent cx="6858000" cy="1793875"/>
+          <wp:inline distT="0" distB="0" distL="0" distR="0" wp14:anchorId="199D525F" wp14:editId="27E137C1">
+            <wp:extent cx="6858000" cy="1659890"/>
             <wp:effectExtent l="0" t="0" r="0" b="0"/>
-            <wp:docPr id="539528491" name="Picture 1" descr="A close-up of a diagram&#10;&#10;Description automatically generated"/>
+            <wp:docPr id="1901289300" name="Picture 1" descr="A diagram of a word&#10;&#10;Description automatically generated"/>
             <wp:cNvGraphicFramePr>
               <a:graphicFrameLocks xmlns:a="http://schemas.openxmlformats.org/drawingml/2006/main" noChangeAspect="1"/>
             </wp:cNvGraphicFramePr>
@@ -1373,7 +1253,7 @@
               <a:graphicData uri="http://schemas.openxmlformats.org/drawingml/2006/picture">
                 <pic:pic xmlns:pic="http://schemas.openxmlformats.org/drawingml/2006/picture">
                   <pic:nvPicPr>
-                    <pic:cNvPr id="539528491" name="Picture 1" descr="A close-up of a diagram&#10;&#10;Description automatically generated"/>
+                    <pic:cNvPr id="1901289300" name="Picture 1" descr="A diagram of a word&#10;&#10;Description automatically generated"/>
                     <pic:cNvPicPr/>
                   </pic:nvPicPr>
                   <pic:blipFill>
@@ -1385,7 +1265,7 @@
                   <pic:spPr>
                     <a:xfrm>
                       <a:off x="0" y="0"/>
-                      <a:ext cx="6858000" cy="1793875"/>
+                      <a:ext cx="6858000" cy="1659890"/>
                     </a:xfrm>
                     <a:prstGeom prst="rect">
                       <a:avLst/>
@@ -1422,13 +1302,20 @@
         <w:ind w:left="720"/>
       </w:pPr>
       <w:r>
-        <w:t>phrase (type=</w:t>
-      </w:r>
-      <w:proofErr w:type="spellStart"/>
-      <w:r>
-        <w:t>src</w:t>
-      </w:r>
-      <w:proofErr w:type="spellEnd"/>
+        <w:t>phrase (type=src)</w:t>
+      </w:r>
+    </w:p>
+    <w:p>
+      <w:pPr>
+        <w:ind w:left="720"/>
+      </w:pPr>
+      <w:r>
+        <w:tab/>
+        <w:t>word (id=1, gramcat=</w:t>
+      </w:r>
+      <w:r>
+        <w:t>det</w:t>
+      </w:r>
       <w:r>
         <w:t>)</w:t>
       </w:r>
@@ -1439,77 +1326,30 @@
       </w:pPr>
       <w:r>
         <w:tab/>
-        <w:t xml:space="preserve">word (id=1, </w:t>
-      </w:r>
-      <w:proofErr w:type="spellStart"/>
-      <w:r>
-        <w:t>gramcat</w:t>
-      </w:r>
-      <w:proofErr w:type="spellEnd"/>
-      <w:r>
-        <w:t>=</w:t>
-      </w:r>
-      <w:r>
-        <w:t>det</w:t>
-      </w:r>
-      <w:r>
-        <w:t>)</w:t>
-      </w:r>
-    </w:p>
-    <w:p>
-      <w:pPr>
-        <w:ind w:left="720"/>
-      </w:pPr>
-      <w:r>
-        <w:tab/>
         <w:t>word (id=</w:t>
       </w:r>
       <w:r>
         <w:t>2</w:t>
       </w:r>
       <w:r>
-        <w:t xml:space="preserve">, </w:t>
-      </w:r>
-      <w:proofErr w:type="spellStart"/>
-      <w:r>
-        <w:t>gramcat</w:t>
-      </w:r>
-      <w:proofErr w:type="spellEnd"/>
-      <w:r>
-        <w:t>=adj)</w:t>
-      </w:r>
-    </w:p>
-    <w:p>
-      <w:pPr>
-        <w:ind w:left="720"/>
-      </w:pPr>
-      <w:r>
-        <w:tab/>
-        <w:t xml:space="preserve">word (id=3, </w:t>
-      </w:r>
-      <w:proofErr w:type="spellStart"/>
-      <w:r>
-        <w:t>gramcat</w:t>
-      </w:r>
-      <w:proofErr w:type="spellEnd"/>
-      <w:r>
-        <w:t>=n)</w:t>
-      </w:r>
-    </w:p>
-    <w:p>
-      <w:pPr>
-        <w:ind w:left="720"/>
-      </w:pPr>
-      <w:r>
-        <w:t>phrase (type=</w:t>
-      </w:r>
-      <w:proofErr w:type="spellStart"/>
-      <w:r>
-        <w:t>tgt</w:t>
-      </w:r>
-      <w:proofErr w:type="spellEnd"/>
-      <w:r>
-        <w:t>)</w:t>
+        <w:t>, gramcat=adj)</w:t>
+      </w:r>
+    </w:p>
+    <w:p>
+      <w:pPr>
+        <w:ind w:left="720"/>
+      </w:pPr>
+      <w:r>
+        <w:tab/>
+        <w:t>word (id=3, gramcat=n)</w:t>
+      </w:r>
+    </w:p>
+    <w:p>
+      <w:pPr>
+        <w:ind w:left="720"/>
+      </w:pPr>
+      <w:r>
+        <w:t>phrase (type=tgt)</w:t>
       </w:r>
     </w:p>
     <w:p>

</xml_diff>